<commit_message>
Correcion de archivo entrevista punto 15
</commit_message>
<xml_diff>
--- a/Documentacion/DOCUMENTOS DE GESTIÓN DE ACTIVIDADES ADMINISTRATIVAS/1-Administración general y organización/Entrevista.docx
+++ b/Documentacion/DOCUMENTOS DE GESTIÓN DE ACTIVIDADES ADMINISTRATIVAS/1-Administración general y organización/Entrevista.docx
@@ -1,6 +1,6 @@
 
 <file path=word/document.xml><?xml version="1.0" encoding="utf-8"?>
-<w:document xmlns:wpc="http://schemas.microsoft.com/office/word/2010/wordprocessingCanvas" xmlns:mc="http://schemas.openxmlformats.org/markup-compatibility/2006" xmlns:o="urn:schemas-microsoft-com:office:office" xmlns:r="http://schemas.openxmlformats.org/officeDocument/2006/relationships" xmlns:m="http://schemas.openxmlformats.org/officeDocument/2006/math" xmlns:v="urn:schemas-microsoft-com:vml" xmlns:wp14="http://schemas.microsoft.com/office/word/2010/wordprocessingDrawing" xmlns:wp="http://schemas.openxmlformats.org/drawingml/2006/wordprocessingDrawing" xmlns:w10="urn:schemas-microsoft-com:office:word" xmlns:w="http://schemas.openxmlformats.org/wordprocessingml/2006/main" xmlns:w14="http://schemas.microsoft.com/office/word/2010/wordml" xmlns:w15="http://schemas.microsoft.com/office/word/2012/wordml" xmlns:wpg="http://schemas.microsoft.com/office/word/2010/wordprocessingGroup" xmlns:wpi="http://schemas.microsoft.com/office/word/2010/wordprocessingInk" xmlns:wne="http://schemas.microsoft.com/office/word/2006/wordml" xmlns:wps="http://schemas.microsoft.com/office/word/2010/wordprocessingShape" mc:Ignorable="w14 w15 wp14">
+<w:document xmlns:wpc="http://schemas.microsoft.com/office/word/2010/wordprocessingCanvas" xmlns:cx="http://schemas.microsoft.com/office/drawing/2014/chartex" xmlns:cx1="http://schemas.microsoft.com/office/drawing/2015/9/8/chartex" xmlns:cx2="http://schemas.microsoft.com/office/drawing/2015/10/21/chartex" xmlns:cx3="http://schemas.microsoft.com/office/drawing/2016/5/9/chartex" xmlns:cx4="http://schemas.microsoft.com/office/drawing/2016/5/10/chartex" xmlns:cx5="http://schemas.microsoft.com/office/drawing/2016/5/11/chartex" xmlns:cx6="http://schemas.microsoft.com/office/drawing/2016/5/12/chartex" xmlns:cx7="http://schemas.microsoft.com/office/drawing/2016/5/13/chartex" xmlns:cx8="http://schemas.microsoft.com/office/drawing/2016/5/14/chartex" xmlns:mc="http://schemas.openxmlformats.org/markup-compatibility/2006" xmlns:aink="http://schemas.microsoft.com/office/drawing/2016/ink" xmlns:am3d="http://schemas.microsoft.com/office/drawing/2017/model3d" xmlns:o="urn:schemas-microsoft-com:office:office" xmlns:oel="http://schemas.microsoft.com/office/2019/extlst" xmlns:r="http://schemas.openxmlformats.org/officeDocument/2006/relationships" xmlns:m="http://schemas.openxmlformats.org/officeDocument/2006/math" xmlns:v="urn:schemas-microsoft-com:vml" xmlns:wp14="http://schemas.microsoft.com/office/word/2010/wordprocessingDrawing" xmlns:wp="http://schemas.openxmlformats.org/drawingml/2006/wordprocessingDrawing" xmlns:w10="urn:schemas-microsoft-com:office:word" xmlns:w="http://schemas.openxmlformats.org/wordprocessingml/2006/main" xmlns:w14="http://schemas.microsoft.com/office/word/2010/wordml" xmlns:w15="http://schemas.microsoft.com/office/word/2012/wordml" xmlns:w16cex="http://schemas.microsoft.com/office/word/2018/wordml/cex" xmlns:w16cid="http://schemas.microsoft.com/office/word/2016/wordml/cid" xmlns:w16="http://schemas.microsoft.com/office/word/2018/wordml" xmlns:w16sdtdh="http://schemas.microsoft.com/office/word/2020/wordml/sdtdatahash" xmlns:w16se="http://schemas.microsoft.com/office/word/2015/wordml/symex" xmlns:wpg="http://schemas.microsoft.com/office/word/2010/wordprocessingGroup" xmlns:wpi="http://schemas.microsoft.com/office/word/2010/wordprocessingInk" xmlns:wne="http://schemas.microsoft.com/office/word/2006/wordml" xmlns:wps="http://schemas.microsoft.com/office/word/2010/wordprocessingShape" mc:Ignorable="w14 w15 w16se w16cid w16 w16cex w16sdtdh wp14">
   <w:body>
     <w:p>
       <w:pPr>
@@ -1710,7 +1710,23 @@
           <w:i/>
           <w:u w:val="single"/>
         </w:rPr>
-        <w:t xml:space="preserve"> ecológicos), aparte de esto se necesita un formulario en el cual se crean las facturas con los atributos de los productos de la </w:t>
+        <w:t xml:space="preserve"> ecológicos), aparte de esto se necesita un formulario en el cual</w:t>
+      </w:r>
+      <w:r>
+        <w:rPr>
+          <w:rFonts w:ascii="Arial" w:eastAsia="Arial" w:hAnsi="Arial" w:cs="Arial"/>
+          <w:i/>
+          <w:u w:val="single"/>
+        </w:rPr>
+        <w:t>,</w:t>
+      </w:r>
+      <w:r>
+        <w:rPr>
+          <w:rFonts w:ascii="Arial" w:eastAsia="Arial" w:hAnsi="Arial" w:cs="Arial"/>
+          <w:i/>
+          <w:u w:val="single"/>
+        </w:rPr>
+        <w:t xml:space="preserve"> los atributos de los productos de la </w:t>
       </w:r>
       <w:r>
         <w:rPr>
@@ -1720,8 +1736,6 @@
         </w:rPr>
         <w:t>descripción adicionalmente la capacidad de poder generar reportes generales y específicos.</w:t>
       </w:r>
-      <w:bookmarkStart w:id="0" w:name="_GoBack"/>
-      <w:bookmarkEnd w:id="0"/>
     </w:p>
     <w:p>
       <w:pPr>
@@ -1836,7 +1850,7 @@
 </file>
 
 <file path=word/endnotes.xml><?xml version="1.0" encoding="utf-8"?>
-<w:endnotes xmlns:wpc="http://schemas.microsoft.com/office/word/2010/wordprocessingCanvas" xmlns:mc="http://schemas.openxmlformats.org/markup-compatibility/2006" xmlns:o="urn:schemas-microsoft-com:office:office" xmlns:r="http://schemas.openxmlformats.org/officeDocument/2006/relationships" xmlns:m="http://schemas.openxmlformats.org/officeDocument/2006/math" xmlns:v="urn:schemas-microsoft-com:vml" xmlns:wp14="http://schemas.microsoft.com/office/word/2010/wordprocessingDrawing" xmlns:wp="http://schemas.openxmlformats.org/drawingml/2006/wordprocessingDrawing" xmlns:w10="urn:schemas-microsoft-com:office:word" xmlns:w="http://schemas.openxmlformats.org/wordprocessingml/2006/main" xmlns:w14="http://schemas.microsoft.com/office/word/2010/wordml" xmlns:w15="http://schemas.microsoft.com/office/word/2012/wordml" xmlns:wpg="http://schemas.microsoft.com/office/word/2010/wordprocessingGroup" xmlns:wpi="http://schemas.microsoft.com/office/word/2010/wordprocessingInk" xmlns:wne="http://schemas.microsoft.com/office/word/2006/wordml" xmlns:wps="http://schemas.microsoft.com/office/word/2010/wordprocessingShape" mc:Ignorable="w14 w15 wp14">
+<w:endnotes xmlns:wpc="http://schemas.microsoft.com/office/word/2010/wordprocessingCanvas" xmlns:cx="http://schemas.microsoft.com/office/drawing/2014/chartex" xmlns:cx1="http://schemas.microsoft.com/office/drawing/2015/9/8/chartex" xmlns:cx2="http://schemas.microsoft.com/office/drawing/2015/10/21/chartex" xmlns:cx3="http://schemas.microsoft.com/office/drawing/2016/5/9/chartex" xmlns:cx4="http://schemas.microsoft.com/office/drawing/2016/5/10/chartex" xmlns:cx5="http://schemas.microsoft.com/office/drawing/2016/5/11/chartex" xmlns:cx6="http://schemas.microsoft.com/office/drawing/2016/5/12/chartex" xmlns:cx7="http://schemas.microsoft.com/office/drawing/2016/5/13/chartex" xmlns:cx8="http://schemas.microsoft.com/office/drawing/2016/5/14/chartex" xmlns:mc="http://schemas.openxmlformats.org/markup-compatibility/2006" xmlns:aink="http://schemas.microsoft.com/office/drawing/2016/ink" xmlns:am3d="http://schemas.microsoft.com/office/drawing/2017/model3d" xmlns:o="urn:schemas-microsoft-com:office:office" xmlns:oel="http://schemas.microsoft.com/office/2019/extlst" xmlns:r="http://schemas.openxmlformats.org/officeDocument/2006/relationships" xmlns:m="http://schemas.openxmlformats.org/officeDocument/2006/math" xmlns:v="urn:schemas-microsoft-com:vml" xmlns:wp14="http://schemas.microsoft.com/office/word/2010/wordprocessingDrawing" xmlns:wp="http://schemas.openxmlformats.org/drawingml/2006/wordprocessingDrawing" xmlns:w10="urn:schemas-microsoft-com:office:word" xmlns:w="http://schemas.openxmlformats.org/wordprocessingml/2006/main" xmlns:w14="http://schemas.microsoft.com/office/word/2010/wordml" xmlns:w15="http://schemas.microsoft.com/office/word/2012/wordml" xmlns:w16cex="http://schemas.microsoft.com/office/word/2018/wordml/cex" xmlns:w16cid="http://schemas.microsoft.com/office/word/2016/wordml/cid" xmlns:w16="http://schemas.microsoft.com/office/word/2018/wordml" xmlns:w16sdtdh="http://schemas.microsoft.com/office/word/2020/wordml/sdtdatahash" xmlns:w16se="http://schemas.microsoft.com/office/word/2015/wordml/symex" xmlns:wpg="http://schemas.microsoft.com/office/word/2010/wordprocessingGroup" xmlns:wpi="http://schemas.microsoft.com/office/word/2010/wordprocessingInk" xmlns:wne="http://schemas.microsoft.com/office/word/2006/wordml" xmlns:wps="http://schemas.microsoft.com/office/word/2010/wordprocessingShape" mc:Ignorable="w14 w15 w16se w16cid w16 w16cex w16sdtdh wp14">
   <w:endnote w:type="separator" w:id="-1">
     <w:p>
       <w:pPr>
@@ -1861,7 +1875,7 @@
 </file>
 
 <file path=word/footnotes.xml><?xml version="1.0" encoding="utf-8"?>
-<w:footnotes xmlns:wpc="http://schemas.microsoft.com/office/word/2010/wordprocessingCanvas" xmlns:mc="http://schemas.openxmlformats.org/markup-compatibility/2006" xmlns:o="urn:schemas-microsoft-com:office:office" xmlns:r="http://schemas.openxmlformats.org/officeDocument/2006/relationships" xmlns:m="http://schemas.openxmlformats.org/officeDocument/2006/math" xmlns:v="urn:schemas-microsoft-com:vml" xmlns:wp14="http://schemas.microsoft.com/office/word/2010/wordprocessingDrawing" xmlns:wp="http://schemas.openxmlformats.org/drawingml/2006/wordprocessingDrawing" xmlns:w10="urn:schemas-microsoft-com:office:word" xmlns:w="http://schemas.openxmlformats.org/wordprocessingml/2006/main" xmlns:w14="http://schemas.microsoft.com/office/word/2010/wordml" xmlns:w15="http://schemas.microsoft.com/office/word/2012/wordml" xmlns:wpg="http://schemas.microsoft.com/office/word/2010/wordprocessingGroup" xmlns:wpi="http://schemas.microsoft.com/office/word/2010/wordprocessingInk" xmlns:wne="http://schemas.microsoft.com/office/word/2006/wordml" xmlns:wps="http://schemas.microsoft.com/office/word/2010/wordprocessingShape" mc:Ignorable="w14 w15 wp14">
+<w:footnotes xmlns:wpc="http://schemas.microsoft.com/office/word/2010/wordprocessingCanvas" xmlns:cx="http://schemas.microsoft.com/office/drawing/2014/chartex" xmlns:cx1="http://schemas.microsoft.com/office/drawing/2015/9/8/chartex" xmlns:cx2="http://schemas.microsoft.com/office/drawing/2015/10/21/chartex" xmlns:cx3="http://schemas.microsoft.com/office/drawing/2016/5/9/chartex" xmlns:cx4="http://schemas.microsoft.com/office/drawing/2016/5/10/chartex" xmlns:cx5="http://schemas.microsoft.com/office/drawing/2016/5/11/chartex" xmlns:cx6="http://schemas.microsoft.com/office/drawing/2016/5/12/chartex" xmlns:cx7="http://schemas.microsoft.com/office/drawing/2016/5/13/chartex" xmlns:cx8="http://schemas.microsoft.com/office/drawing/2016/5/14/chartex" xmlns:mc="http://schemas.openxmlformats.org/markup-compatibility/2006" xmlns:aink="http://schemas.microsoft.com/office/drawing/2016/ink" xmlns:am3d="http://schemas.microsoft.com/office/drawing/2017/model3d" xmlns:o="urn:schemas-microsoft-com:office:office" xmlns:oel="http://schemas.microsoft.com/office/2019/extlst" xmlns:r="http://schemas.openxmlformats.org/officeDocument/2006/relationships" xmlns:m="http://schemas.openxmlformats.org/officeDocument/2006/math" xmlns:v="urn:schemas-microsoft-com:vml" xmlns:wp14="http://schemas.microsoft.com/office/word/2010/wordprocessingDrawing" xmlns:wp="http://schemas.openxmlformats.org/drawingml/2006/wordprocessingDrawing" xmlns:w10="urn:schemas-microsoft-com:office:word" xmlns:w="http://schemas.openxmlformats.org/wordprocessingml/2006/main" xmlns:w14="http://schemas.microsoft.com/office/word/2010/wordml" xmlns:w15="http://schemas.microsoft.com/office/word/2012/wordml" xmlns:w16cex="http://schemas.microsoft.com/office/word/2018/wordml/cex" xmlns:w16cid="http://schemas.microsoft.com/office/word/2016/wordml/cid" xmlns:w16="http://schemas.microsoft.com/office/word/2018/wordml" xmlns:w16sdtdh="http://schemas.microsoft.com/office/word/2020/wordml/sdtdatahash" xmlns:w16se="http://schemas.microsoft.com/office/word/2015/wordml/symex" xmlns:wpg="http://schemas.microsoft.com/office/word/2010/wordprocessingGroup" xmlns:wpi="http://schemas.microsoft.com/office/word/2010/wordprocessingInk" xmlns:wne="http://schemas.microsoft.com/office/word/2006/wordml" xmlns:wps="http://schemas.microsoft.com/office/word/2010/wordprocessingShape" mc:Ignorable="w14 w15 w16se w16cid w16 w16cex w16sdtdh wp14">
   <w:footnote w:type="separator" w:id="-1">
     <w:p>
       <w:pPr>
@@ -1886,7 +1900,7 @@
 </file>
 
 <file path=word/header1.xml><?xml version="1.0" encoding="utf-8"?>
-<w:hdr xmlns:wpc="http://schemas.microsoft.com/office/word/2010/wordprocessingCanvas" xmlns:mc="http://schemas.openxmlformats.org/markup-compatibility/2006" xmlns:o="urn:schemas-microsoft-com:office:office" xmlns:r="http://schemas.openxmlformats.org/officeDocument/2006/relationships" xmlns:m="http://schemas.openxmlformats.org/officeDocument/2006/math" xmlns:v="urn:schemas-microsoft-com:vml" xmlns:wp14="http://schemas.microsoft.com/office/word/2010/wordprocessingDrawing" xmlns:wp="http://schemas.openxmlformats.org/drawingml/2006/wordprocessingDrawing" xmlns:w10="urn:schemas-microsoft-com:office:word" xmlns:w="http://schemas.openxmlformats.org/wordprocessingml/2006/main" xmlns:w14="http://schemas.microsoft.com/office/word/2010/wordml" xmlns:w15="http://schemas.microsoft.com/office/word/2012/wordml" xmlns:wpg="http://schemas.microsoft.com/office/word/2010/wordprocessingGroup" xmlns:wpi="http://schemas.microsoft.com/office/word/2010/wordprocessingInk" xmlns:wne="http://schemas.microsoft.com/office/word/2006/wordml" xmlns:wps="http://schemas.microsoft.com/office/word/2010/wordprocessingShape" mc:Ignorable="w14 w15 wp14">
+<w:hdr xmlns:wpc="http://schemas.microsoft.com/office/word/2010/wordprocessingCanvas" xmlns:cx="http://schemas.microsoft.com/office/drawing/2014/chartex" xmlns:cx1="http://schemas.microsoft.com/office/drawing/2015/9/8/chartex" xmlns:cx2="http://schemas.microsoft.com/office/drawing/2015/10/21/chartex" xmlns:cx3="http://schemas.microsoft.com/office/drawing/2016/5/9/chartex" xmlns:cx4="http://schemas.microsoft.com/office/drawing/2016/5/10/chartex" xmlns:cx5="http://schemas.microsoft.com/office/drawing/2016/5/11/chartex" xmlns:cx6="http://schemas.microsoft.com/office/drawing/2016/5/12/chartex" xmlns:cx7="http://schemas.microsoft.com/office/drawing/2016/5/13/chartex" xmlns:cx8="http://schemas.microsoft.com/office/drawing/2016/5/14/chartex" xmlns:mc="http://schemas.openxmlformats.org/markup-compatibility/2006" xmlns:aink="http://schemas.microsoft.com/office/drawing/2016/ink" xmlns:am3d="http://schemas.microsoft.com/office/drawing/2017/model3d" xmlns:o="urn:schemas-microsoft-com:office:office" xmlns:oel="http://schemas.microsoft.com/office/2019/extlst" xmlns:r="http://schemas.openxmlformats.org/officeDocument/2006/relationships" xmlns:m="http://schemas.openxmlformats.org/officeDocument/2006/math" xmlns:v="urn:schemas-microsoft-com:vml" xmlns:wp14="http://schemas.microsoft.com/office/word/2010/wordprocessingDrawing" xmlns:wp="http://schemas.openxmlformats.org/drawingml/2006/wordprocessingDrawing" xmlns:w10="urn:schemas-microsoft-com:office:word" xmlns:w="http://schemas.openxmlformats.org/wordprocessingml/2006/main" xmlns:w14="http://schemas.microsoft.com/office/word/2010/wordml" xmlns:w15="http://schemas.microsoft.com/office/word/2012/wordml" xmlns:w16cex="http://schemas.microsoft.com/office/word/2018/wordml/cex" xmlns:w16cid="http://schemas.microsoft.com/office/word/2016/wordml/cid" xmlns:w16="http://schemas.microsoft.com/office/word/2018/wordml" xmlns:w16sdtdh="http://schemas.microsoft.com/office/word/2020/wordml/sdtdatahash" xmlns:w16se="http://schemas.microsoft.com/office/word/2015/wordml/symex" xmlns:wpg="http://schemas.microsoft.com/office/word/2010/wordprocessingGroup" xmlns:wpi="http://schemas.microsoft.com/office/word/2010/wordprocessingInk" xmlns:wne="http://schemas.microsoft.com/office/word/2006/wordml" xmlns:wps="http://schemas.microsoft.com/office/word/2010/wordprocessingShape" mc:Ignorable="w14 w15 w16se w16cid w16 w16cex w16sdtdh wp14">
   <w:p>
     <w:pPr>
       <w:pStyle w:val="Encabezado"/>
@@ -1904,8 +1918,8 @@
 </file>
 
 <file path=word/numbering.xml><?xml version="1.0" encoding="utf-8"?>
-<w:numbering xmlns:wpc="http://schemas.microsoft.com/office/word/2010/wordprocessingCanvas" xmlns:mc="http://schemas.openxmlformats.org/markup-compatibility/2006" xmlns:o="urn:schemas-microsoft-com:office:office" xmlns:r="http://schemas.openxmlformats.org/officeDocument/2006/relationships" xmlns:m="http://schemas.openxmlformats.org/officeDocument/2006/math" xmlns:v="urn:schemas-microsoft-com:vml" xmlns:wp14="http://schemas.microsoft.com/office/word/2010/wordprocessingDrawing" xmlns:wp="http://schemas.openxmlformats.org/drawingml/2006/wordprocessingDrawing" xmlns:w10="urn:schemas-microsoft-com:office:word" xmlns:w="http://schemas.openxmlformats.org/wordprocessingml/2006/main" xmlns:w14="http://schemas.microsoft.com/office/word/2010/wordml" xmlns:w15="http://schemas.microsoft.com/office/word/2012/wordml" xmlns:wpg="http://schemas.microsoft.com/office/word/2010/wordprocessingGroup" xmlns:wpi="http://schemas.microsoft.com/office/word/2010/wordprocessingInk" xmlns:wne="http://schemas.microsoft.com/office/word/2006/wordml" xmlns:wps="http://schemas.microsoft.com/office/word/2010/wordprocessingShape" mc:Ignorable="w14 w15 wp14">
-  <w:abstractNum w:abstractNumId="0">
+<w:numbering xmlns:wpc="http://schemas.microsoft.com/office/word/2010/wordprocessingCanvas" xmlns:cx="http://schemas.microsoft.com/office/drawing/2014/chartex" xmlns:cx1="http://schemas.microsoft.com/office/drawing/2015/9/8/chartex" xmlns:cx2="http://schemas.microsoft.com/office/drawing/2015/10/21/chartex" xmlns:cx3="http://schemas.microsoft.com/office/drawing/2016/5/9/chartex" xmlns:cx4="http://schemas.microsoft.com/office/drawing/2016/5/10/chartex" xmlns:cx5="http://schemas.microsoft.com/office/drawing/2016/5/11/chartex" xmlns:cx6="http://schemas.microsoft.com/office/drawing/2016/5/12/chartex" xmlns:cx7="http://schemas.microsoft.com/office/drawing/2016/5/13/chartex" xmlns:cx8="http://schemas.microsoft.com/office/drawing/2016/5/14/chartex" xmlns:mc="http://schemas.openxmlformats.org/markup-compatibility/2006" xmlns:aink="http://schemas.microsoft.com/office/drawing/2016/ink" xmlns:am3d="http://schemas.microsoft.com/office/drawing/2017/model3d" xmlns:o="urn:schemas-microsoft-com:office:office" xmlns:oel="http://schemas.microsoft.com/office/2019/extlst" xmlns:r="http://schemas.openxmlformats.org/officeDocument/2006/relationships" xmlns:m="http://schemas.openxmlformats.org/officeDocument/2006/math" xmlns:v="urn:schemas-microsoft-com:vml" xmlns:wp14="http://schemas.microsoft.com/office/word/2010/wordprocessingDrawing" xmlns:wp="http://schemas.openxmlformats.org/drawingml/2006/wordprocessingDrawing" xmlns:w10="urn:schemas-microsoft-com:office:word" xmlns:w="http://schemas.openxmlformats.org/wordprocessingml/2006/main" xmlns:w14="http://schemas.microsoft.com/office/word/2010/wordml" xmlns:w15="http://schemas.microsoft.com/office/word/2012/wordml" xmlns:w16cex="http://schemas.microsoft.com/office/word/2018/wordml/cex" xmlns:w16cid="http://schemas.microsoft.com/office/word/2016/wordml/cid" xmlns:w16="http://schemas.microsoft.com/office/word/2018/wordml" xmlns:w16sdtdh="http://schemas.microsoft.com/office/word/2020/wordml/sdtdatahash" xmlns:w16se="http://schemas.microsoft.com/office/word/2015/wordml/symex" xmlns:wpg="http://schemas.microsoft.com/office/word/2010/wordprocessingGroup" xmlns:wpi="http://schemas.microsoft.com/office/word/2010/wordprocessingInk" xmlns:wne="http://schemas.microsoft.com/office/word/2006/wordml" xmlns:wps="http://schemas.microsoft.com/office/word/2010/wordprocessingShape" mc:Ignorable="w14 w15 w16se w16cid w16 w16cex w16sdtdh wp14">
+  <w:abstractNum w:abstractNumId="0" w15:restartNumberingAfterBreak="0">
     <w:nsid w:val="09D55764"/>
     <w:multiLevelType w:val="hybridMultilevel"/>
     <w:tmpl w:val="ADC4C284"/>
@@ -1991,7 +2005,7 @@
       </w:pPr>
     </w:lvl>
   </w:abstractNum>
-  <w:abstractNum w:abstractNumId="1">
+  <w:abstractNum w:abstractNumId="1" w15:restartNumberingAfterBreak="0">
     <w:nsid w:val="16E339AD"/>
     <w:multiLevelType w:val="hybridMultilevel"/>
     <w:tmpl w:val="AE4AC4B4"/>
@@ -2077,7 +2091,7 @@
       </w:pPr>
     </w:lvl>
   </w:abstractNum>
-  <w:abstractNum w:abstractNumId="2">
+  <w:abstractNum w:abstractNumId="2" w15:restartNumberingAfterBreak="0">
     <w:nsid w:val="18022AB4"/>
     <w:multiLevelType w:val="multilevel"/>
     <w:tmpl w:val="FFFFFFFF"/>
@@ -2163,7 +2177,7 @@
       </w:pPr>
     </w:lvl>
   </w:abstractNum>
-  <w:abstractNum w:abstractNumId="3">
+  <w:abstractNum w:abstractNumId="3" w15:restartNumberingAfterBreak="0">
     <w:nsid w:val="6FAA119C"/>
     <w:multiLevelType w:val="hybridMultilevel"/>
     <w:tmpl w:val="8DF8D2C2"/>
@@ -2249,23 +2263,23 @@
       </w:pPr>
     </w:lvl>
   </w:abstractNum>
-  <w:num w:numId="1">
+  <w:num w:numId="1" w16cid:durableId="1815684609">
     <w:abstractNumId w:val="2"/>
   </w:num>
-  <w:num w:numId="2">
+  <w:num w:numId="2" w16cid:durableId="2052412290">
     <w:abstractNumId w:val="1"/>
   </w:num>
-  <w:num w:numId="3">
+  <w:num w:numId="3" w16cid:durableId="1735541918">
     <w:abstractNumId w:val="0"/>
   </w:num>
-  <w:num w:numId="4">
+  <w:num w:numId="4" w16cid:durableId="78136511">
     <w:abstractNumId w:val="3"/>
   </w:num>
 </w:numbering>
 </file>
 
 <file path=word/styles.xml><?xml version="1.0" encoding="utf-8"?>
-<w:styles xmlns:mc="http://schemas.openxmlformats.org/markup-compatibility/2006" xmlns:r="http://schemas.openxmlformats.org/officeDocument/2006/relationships" xmlns:w="http://schemas.openxmlformats.org/wordprocessingml/2006/main" xmlns:w14="http://schemas.microsoft.com/office/word/2010/wordml" xmlns:w15="http://schemas.microsoft.com/office/word/2012/wordml" mc:Ignorable="w14 w15">
+<w:styles xmlns:mc="http://schemas.openxmlformats.org/markup-compatibility/2006" xmlns:r="http://schemas.openxmlformats.org/officeDocument/2006/relationships" xmlns:w="http://schemas.openxmlformats.org/wordprocessingml/2006/main" xmlns:w14="http://schemas.microsoft.com/office/word/2010/wordml" xmlns:w15="http://schemas.microsoft.com/office/word/2012/wordml" xmlns:w16cex="http://schemas.microsoft.com/office/word/2018/wordml/cex" xmlns:w16cid="http://schemas.microsoft.com/office/word/2016/wordml/cid" xmlns:w16="http://schemas.microsoft.com/office/word/2018/wordml" xmlns:w16sdtdh="http://schemas.microsoft.com/office/word/2020/wordml/sdtdatahash" xmlns:w16se="http://schemas.microsoft.com/office/word/2015/wordml/symex" mc:Ignorable="w14 w15 w16se w16cid w16 w16cex w16sdtdh">
   <w:docDefaults>
     <w:rPrDefault>
       <w:rPr>
@@ -2281,7 +2295,7 @@
       </w:pPr>
     </w:pPrDefault>
   </w:docDefaults>
-  <w:latentStyles w:defLockedState="0" w:defUIPriority="99" w:defSemiHidden="0" w:defUnhideWhenUsed="0" w:defQFormat="0" w:count="371">
+  <w:latentStyles w:defLockedState="0" w:defUIPriority="99" w:defSemiHidden="0" w:defUnhideWhenUsed="0" w:defQFormat="0" w:count="376">
     <w:lsdException w:name="Normal" w:uiPriority="0" w:qFormat="1"/>
     <w:lsdException w:name="heading 1" w:uiPriority="9" w:qFormat="1"/>
     <w:lsdException w:name="heading 2" w:semiHidden="1" w:uiPriority="9" w:unhideWhenUsed="1" w:qFormat="1"/>
@@ -2387,7 +2401,6 @@
     <w:lsdException w:name="HTML Sample" w:semiHidden="1" w:unhideWhenUsed="1"/>
     <w:lsdException w:name="HTML Typewriter" w:semiHidden="1" w:unhideWhenUsed="1"/>
     <w:lsdException w:name="HTML Variable" w:semiHidden="1" w:unhideWhenUsed="1"/>
-    <w:lsdException w:name="Normal Table" w:semiHidden="1" w:unhideWhenUsed="1"/>
     <w:lsdException w:name="annotation subject" w:semiHidden="1" w:unhideWhenUsed="1"/>
     <w:lsdException w:name="No List" w:semiHidden="1" w:unhideWhenUsed="1"/>
     <w:lsdException w:name="Outline List 1" w:semiHidden="1" w:unhideWhenUsed="1"/>
@@ -2430,11 +2443,8 @@
     <w:lsdException w:name="Table Contemporary" w:semiHidden="1" w:unhideWhenUsed="1"/>
     <w:lsdException w:name="Table Elegant" w:semiHidden="1" w:unhideWhenUsed="1"/>
     <w:lsdException w:name="Table Professional" w:semiHidden="1" w:unhideWhenUsed="1"/>
-    <w:lsdException w:name="Table Subtle 1" w:semiHidden="1" w:unhideWhenUsed="1"/>
     <w:lsdException w:name="Table Subtle 2" w:semiHidden="1" w:unhideWhenUsed="1"/>
     <w:lsdException w:name="Table Web 1" w:semiHidden="1" w:unhideWhenUsed="1"/>
-    <w:lsdException w:name="Table Web 2" w:semiHidden="1" w:unhideWhenUsed="1"/>
-    <w:lsdException w:name="Table Web 3" w:semiHidden="1" w:unhideWhenUsed="1"/>
     <w:lsdException w:name="Balloon Text" w:semiHidden="1" w:unhideWhenUsed="1"/>
     <w:lsdException w:name="Table Grid" w:uiPriority="39"/>
     <w:lsdException w:name="Table Theme" w:semiHidden="1" w:unhideWhenUsed="1"/>
@@ -2653,6 +2663,11 @@
     <w:lsdException w:name="List Table 5 Dark Accent 6" w:uiPriority="50"/>
     <w:lsdException w:name="List Table 6 Colorful Accent 6" w:uiPriority="51"/>
     <w:lsdException w:name="List Table 7 Colorful Accent 6" w:uiPriority="52"/>
+    <w:lsdException w:name="Mention" w:semiHidden="1" w:unhideWhenUsed="1"/>
+    <w:lsdException w:name="Smart Hyperlink" w:semiHidden="1" w:unhideWhenUsed="1"/>
+    <w:lsdException w:name="Hashtag" w:semiHidden="1" w:unhideWhenUsed="1"/>
+    <w:lsdException w:name="Unresolved Mention" w:semiHidden="1" w:unhideWhenUsed="1"/>
+    <w:lsdException w:name="Smart Link" w:semiHidden="1" w:unhideWhenUsed="1"/>
   </w:latentStyles>
   <w:style w:type="paragraph" w:default="1" w:styleId="Normal">
     <w:name w:val="Normal"/>
@@ -2812,7 +2827,7 @@
       </w:tblCellMar>
     </w:tblPr>
   </w:style>
-  <w:style w:type="paragraph" w:styleId="Puesto">
+  <w:style w:type="paragraph" w:styleId="Ttulo">
     <w:name w:val="Title"/>
     <w:basedOn w:val="Normal"/>
     <w:next w:val="Normal"/>

</xml_diff>